<commit_message>
logboek ondertekend door kandidaat
</commit_message>
<xml_diff>
--- a/docs/Logboek.docx
+++ b/docs/Logboek.docx
@@ -198,7 +198,7 @@
     </w:p>
     <w:tbl>
       <w:tblPr>
-        <w:tblStyle w:val="TableGrid"/>
+        <w:tblStyle w:val="Tabelraster"/>
         <w:tblW w:w="9180" w:type="dxa"/>
         <w:tblLayout w:type="fixed"/>
         <w:tblLook w:val="04A0" w:firstRow="1" w:lastRow="0" w:firstColumn="1" w:lastColumn="0" w:noHBand="0" w:noVBand="1"/>
@@ -325,9 +325,11 @@
             <w:tcW w:w="7087" w:type="dxa"/>
           </w:tcPr>
           <w:p>
+            <w:proofErr w:type="spellStart"/>
             <w:r>
               <w:t>WeDesignIT</w:t>
             </w:r>
+            <w:proofErr w:type="spellEnd"/>
           </w:p>
         </w:tc>
       </w:tr>
@@ -392,7 +394,7 @@
     <w:p/>
     <w:tbl>
       <w:tblPr>
-        <w:tblStyle w:val="TableGrid"/>
+        <w:tblStyle w:val="Tabelraster"/>
         <w:tblW w:w="5000" w:type="pct"/>
         <w:tblLook w:val="04A0" w:firstRow="1" w:lastRow="0" w:firstColumn="1" w:lastColumn="0" w:noHBand="0" w:noVBand="1"/>
       </w:tblPr>
@@ -528,14 +530,32 @@
             </w:r>
           </w:p>
           <w:p>
+            <w:proofErr w:type="spellStart"/>
             <w:r>
               <w:t>PvA</w:t>
             </w:r>
+            <w:proofErr w:type="spellEnd"/>
             <w:r>
               <w:t>, FO en TO</w:t>
             </w:r>
             <w:r>
-              <w:t xml:space="preserve"> zijn al gepushed naar de documenten branch in GitHub.</w:t>
+              <w:t xml:space="preserve"> zijn al </w:t>
+            </w:r>
+            <w:proofErr w:type="spellStart"/>
+            <w:r>
+              <w:t>gepushed</w:t>
+            </w:r>
+            <w:proofErr w:type="spellEnd"/>
+            <w:r>
+              <w:t xml:space="preserve"> naar de documenten </w:t>
+            </w:r>
+            <w:proofErr w:type="spellStart"/>
+            <w:r>
+              <w:t>branch</w:t>
+            </w:r>
+            <w:proofErr w:type="spellEnd"/>
+            <w:r>
+              <w:t xml:space="preserve"> in GitHub.</w:t>
             </w:r>
           </w:p>
         </w:tc>
@@ -547,12 +567,14 @@
             <w:r>
               <w:t xml:space="preserve">Laravel foundation, </w:t>
             </w:r>
+            <w:proofErr w:type="spellStart"/>
             <w:r>
               <w:t>Pv</w:t>
             </w:r>
             <w:r>
               <w:t>A</w:t>
             </w:r>
+            <w:proofErr w:type="spellEnd"/>
             <w:r>
               <w:t xml:space="preserve">, </w:t>
             </w:r>
@@ -605,12 +627,41 @@
           </w:p>
           <w:p>
             <w:r>
-              <w:t>Alle migrations  en models zijn gemaakt.</w:t>
-            </w:r>
-          </w:p>
-          <w:p>
-            <w:r>
-              <w:t>API importer is afgerond, alles wordt nu geïmporteerd naar de database.</w:t>
+              <w:t xml:space="preserve">Alle </w:t>
+            </w:r>
+            <w:proofErr w:type="spellStart"/>
+            <w:proofErr w:type="gramStart"/>
+            <w:r>
+              <w:t>migrations</w:t>
+            </w:r>
+            <w:proofErr w:type="spellEnd"/>
+            <w:r>
+              <w:t xml:space="preserve">  en</w:t>
+            </w:r>
+            <w:proofErr w:type="gramEnd"/>
+            <w:r>
+              <w:t xml:space="preserve"> </w:t>
+            </w:r>
+            <w:proofErr w:type="spellStart"/>
+            <w:r>
+              <w:t>models</w:t>
+            </w:r>
+            <w:proofErr w:type="spellEnd"/>
+            <w:r>
+              <w:t xml:space="preserve"> zijn gemaakt.</w:t>
+            </w:r>
+          </w:p>
+          <w:p>
+            <w:r>
+              <w:t xml:space="preserve">API </w:t>
+            </w:r>
+            <w:proofErr w:type="spellStart"/>
+            <w:r>
+              <w:t>importer</w:t>
+            </w:r>
+            <w:proofErr w:type="spellEnd"/>
+            <w:r>
+              <w:t xml:space="preserve"> is afgerond, alles wordt nu geïmporteerd naar de database.</w:t>
             </w:r>
           </w:p>
           <w:p>
@@ -620,7 +671,15 @@
           </w:p>
           <w:p>
             <w:r>
-              <w:t>Begonnen aan de layout van de pagina’s, ben nog bezig met de navigatiebalk.</w:t>
+              <w:t xml:space="preserve">Begonnen aan de </w:t>
+            </w:r>
+            <w:proofErr w:type="spellStart"/>
+            <w:r>
+              <w:t>layout</w:t>
+            </w:r>
+            <w:proofErr w:type="spellEnd"/>
+            <w:r>
+              <w:t xml:space="preserve"> van de pagina’s, ben nog bezig met de navigatiebalk.</w:t>
             </w:r>
           </w:p>
         </w:tc>
@@ -634,24 +693,55 @@
             </w:r>
           </w:p>
           <w:p>
-            <w:r>
-              <w:t>Migrations gemaakt</w:t>
-            </w:r>
-          </w:p>
-          <w:p>
-            <w:r>
-              <w:t>Models gemaakt inclusief scopes</w:t>
-            </w:r>
-          </w:p>
-          <w:p>
-            <w:r>
-              <w:t>API importer volledig functioneel</w:t>
-            </w:r>
-          </w:p>
-          <w:p>
-            <w:r>
-              <w:t>Progressie met Layout navbar</w:t>
-            </w:r>
+            <w:proofErr w:type="spellStart"/>
+            <w:r>
+              <w:t>Migrations</w:t>
+            </w:r>
+            <w:proofErr w:type="spellEnd"/>
+            <w:r>
+              <w:t xml:space="preserve"> gemaakt</w:t>
+            </w:r>
+          </w:p>
+          <w:p>
+            <w:proofErr w:type="spellStart"/>
+            <w:r>
+              <w:t>Models</w:t>
+            </w:r>
+            <w:proofErr w:type="spellEnd"/>
+            <w:r>
+              <w:t xml:space="preserve"> gemaakt inclusief scopes</w:t>
+            </w:r>
+          </w:p>
+          <w:p>
+            <w:r>
+              <w:t xml:space="preserve">API </w:t>
+            </w:r>
+            <w:proofErr w:type="spellStart"/>
+            <w:r>
+              <w:t>importer</w:t>
+            </w:r>
+            <w:proofErr w:type="spellEnd"/>
+            <w:r>
+              <w:t xml:space="preserve"> volledig functioneel</w:t>
+            </w:r>
+          </w:p>
+          <w:p>
+            <w:r>
+              <w:t xml:space="preserve">Progressie met </w:t>
+            </w:r>
+            <w:proofErr w:type="spellStart"/>
+            <w:r>
+              <w:t>Layout</w:t>
+            </w:r>
+            <w:proofErr w:type="spellEnd"/>
+            <w:r>
+              <w:t xml:space="preserve"> </w:t>
+            </w:r>
+            <w:proofErr w:type="spellStart"/>
+            <w:r>
+              <w:t>navbar</w:t>
+            </w:r>
+            <w:proofErr w:type="spellEnd"/>
           </w:p>
         </w:tc>
         <w:tc>
@@ -700,7 +790,47 @@
           </w:p>
           <w:p>
             <w:r>
-              <w:t>Veel gewerkt met Livewire components en Tailwind css voor frontend.</w:t>
+              <w:t xml:space="preserve">Veel gewerkt met </w:t>
+            </w:r>
+            <w:proofErr w:type="spellStart"/>
+            <w:r>
+              <w:t>Livewire</w:t>
+            </w:r>
+            <w:proofErr w:type="spellEnd"/>
+            <w:r>
+              <w:t xml:space="preserve"> </w:t>
+            </w:r>
+            <w:proofErr w:type="spellStart"/>
+            <w:r>
+              <w:t>components</w:t>
+            </w:r>
+            <w:proofErr w:type="spellEnd"/>
+            <w:r>
+              <w:t xml:space="preserve"> en </w:t>
+            </w:r>
+            <w:proofErr w:type="spellStart"/>
+            <w:r>
+              <w:t>Tailwind</w:t>
+            </w:r>
+            <w:proofErr w:type="spellEnd"/>
+            <w:r>
+              <w:t xml:space="preserve"> </w:t>
+            </w:r>
+            <w:proofErr w:type="spellStart"/>
+            <w:r>
+              <w:t>css</w:t>
+            </w:r>
+            <w:proofErr w:type="spellEnd"/>
+            <w:r>
+              <w:t xml:space="preserve"> voor </w:t>
+            </w:r>
+            <w:proofErr w:type="spellStart"/>
+            <w:r>
+              <w:t>frontend</w:t>
+            </w:r>
+            <w:proofErr w:type="spellEnd"/>
+            <w:r>
+              <w:t>.</w:t>
             </w:r>
           </w:p>
         </w:tc>
@@ -709,14 +839,24 @@
             <w:tcW w:w="1165" w:type="pct"/>
           </w:tcPr>
           <w:p>
-            <w:r>
-              <w:t>Frontend afgerond</w:t>
-            </w:r>
-          </w:p>
-          <w:p>
-            <w:r>
-              <w:t>Class aangemaakt voor ml naar oz</w:t>
-            </w:r>
+            <w:proofErr w:type="spellStart"/>
+            <w:r>
+              <w:t>Frontend</w:t>
+            </w:r>
+            <w:proofErr w:type="spellEnd"/>
+            <w:r>
+              <w:t xml:space="preserve"> afgerond</w:t>
+            </w:r>
+          </w:p>
+          <w:p>
+            <w:r>
+              <w:t xml:space="preserve">Class aangemaakt voor ml naar </w:t>
+            </w:r>
+            <w:proofErr w:type="spellStart"/>
+            <w:r>
+              <w:t>oz</w:t>
+            </w:r>
+            <w:proofErr w:type="spellEnd"/>
           </w:p>
           <w:p>
             <w:r>
@@ -830,7 +970,11 @@
           <w:tcPr>
             <w:tcW w:w="1165" w:type="pct"/>
           </w:tcPr>
-          <w:p/>
+          <w:p>
+            <w:r>
+              <w:t>Verbetervoorstellen afgerond</w:t>
+            </w:r>
+          </w:p>
         </w:tc>
         <w:tc>
           <w:tcPr>
@@ -846,9 +990,11 @@
     </w:tbl>
     <w:p/>
     <w:p/>
+    <w:p/>
+    <w:p/>
     <w:tbl>
       <w:tblPr>
-        <w:tblStyle w:val="TableGrid"/>
+        <w:tblStyle w:val="Tabelraster"/>
         <w:tblW w:w="0" w:type="auto"/>
         <w:tblLook w:val="04A0" w:firstRow="1" w:lastRow="0" w:firstColumn="1" w:lastColumn="0" w:noHBand="0" w:noVBand="1"/>
       </w:tblPr>
@@ -875,6 +1021,7 @@
               <w:rPr>
                 <w:b/>
               </w:rPr>
+              <w:lastRenderedPageBreak/>
               <w:t>Handtekening voor gezien</w:t>
             </w:r>
           </w:p>
@@ -906,7 +1053,6 @@
           </w:tcPr>
           <w:p>
             <w:r>
-              <w:lastRenderedPageBreak/>
               <w:t>Datum</w:t>
             </w:r>
           </w:p>
@@ -934,8 +1080,32 @@
           <w:tcPr>
             <w:tcW w:w="8782" w:type="dxa"/>
           </w:tcPr>
-          <w:p/>
-          <w:p/>
+          <w:p>
+            <w:pPr>
+              <w:spacing w:line="240" w:lineRule="auto"/>
+              <w:rPr>
+                <w:rFonts w:ascii="Chalkduster" w:hAnsi="Chalkduster"/>
+                <w:b/>
+                <w:bCs/>
+                <w:sz w:val="48"/>
+                <w:szCs w:val="48"/>
+                <w:vertAlign w:val="superscript"/>
+              </w:rPr>
+            </w:pPr>
+            <w:proofErr w:type="spellStart"/>
+            <w:r>
+              <w:rPr>
+                <w:rFonts w:ascii="Chalkduster" w:eastAsiaTheme="minorEastAsia" w:hAnsi="Chalkduster"/>
+                <w:b/>
+                <w:bCs/>
+                <w:sz w:val="48"/>
+                <w:szCs w:val="48"/>
+                <w:vertAlign w:val="superscript"/>
+              </w:rPr>
+              <w:t>RvdS</w:t>
+            </w:r>
+            <w:proofErr w:type="spellEnd"/>
+          </w:p>
         </w:tc>
         <w:tc>
           <w:tcPr>
@@ -952,7 +1122,11 @@
           <w:tcPr>
             <w:tcW w:w="2373" w:type="dxa"/>
           </w:tcPr>
-          <w:p/>
+          <w:p>
+            <w:r>
+              <w:t>27-02-2023</w:t>
+            </w:r>
+          </w:p>
         </w:tc>
       </w:tr>
     </w:tbl>
@@ -1009,7 +1183,7 @@
     <w:sdtContent>
       <w:p>
         <w:pPr>
-          <w:pStyle w:val="Footer"/>
+          <w:pStyle w:val="Voettekst"/>
           <w:tabs>
             <w:tab w:val="clear" w:pos="4536"/>
             <w:tab w:val="clear" w:pos="9072"/>
@@ -1167,7 +1341,7 @@
 <w:ftr xmlns:wpc="http://schemas.microsoft.com/office/word/2010/wordprocessingCanvas" xmlns:cx="http://schemas.microsoft.com/office/drawing/2014/chartex" xmlns:cx1="http://schemas.microsoft.com/office/drawing/2015/9/8/chartex" xmlns:cx2="http://schemas.microsoft.com/office/drawing/2015/10/21/chartex" xmlns:cx3="http://schemas.microsoft.com/office/drawing/2016/5/9/chartex" xmlns:cx4="http://schemas.microsoft.com/office/drawing/2016/5/10/chartex" xmlns:cx5="http://schemas.microsoft.com/office/drawing/2016/5/11/chartex" xmlns:cx6="http://schemas.microsoft.com/office/drawing/2016/5/12/chartex" xmlns:cx7="http://schemas.microsoft.com/office/drawing/2016/5/13/chartex" xmlns:cx8="http://schemas.microsoft.com/office/drawing/2016/5/14/chartex" xmlns:mc="http://schemas.openxmlformats.org/markup-compatibility/2006" xmlns:aink="http://schemas.microsoft.com/office/drawing/2016/ink" xmlns:am3d="http://schemas.microsoft.com/office/drawing/2017/model3d" xmlns:o="urn:schemas-microsoft-com:office:office" xmlns:oel="http://schemas.microsoft.com/office/2019/extlst" xmlns:r="http://schemas.openxmlformats.org/officeDocument/2006/relationships" xmlns:m="http://schemas.openxmlformats.org/officeDocument/2006/math" xmlns:v="urn:schemas-microsoft-com:vml" xmlns:wp14="http://schemas.microsoft.com/office/word/2010/wordprocessingDrawing" xmlns:wp="http://schemas.openxmlformats.org/drawingml/2006/wordprocessingDrawing" xmlns:w10="urn:schemas-microsoft-com:office:word" xmlns:w="http://schemas.openxmlformats.org/wordprocessingml/2006/main" xmlns:w14="http://schemas.microsoft.com/office/word/2010/wordml" xmlns:w15="http://schemas.microsoft.com/office/word/2012/wordml" xmlns:w16cex="http://schemas.microsoft.com/office/word/2018/wordml/cex" xmlns:w16cid="http://schemas.microsoft.com/office/word/2016/wordml/cid" xmlns:w16="http://schemas.microsoft.com/office/word/2018/wordml" xmlns:w16sdtdh="http://schemas.microsoft.com/office/word/2020/wordml/sdtdatahash" xmlns:w16se="http://schemas.microsoft.com/office/word/2015/wordml/symex" xmlns:wpg="http://schemas.microsoft.com/office/word/2010/wordprocessingGroup" xmlns:wpi="http://schemas.microsoft.com/office/word/2010/wordprocessingInk" xmlns:wne="http://schemas.microsoft.com/office/word/2006/wordml" xmlns:wps="http://schemas.microsoft.com/office/word/2010/wordprocessingShape" mc:Ignorable="w14 w15 w16se w16cid w16 w16cex w16sdtdh wp14">
   <w:p>
     <w:pPr>
-      <w:pStyle w:val="NoSpacing"/>
+      <w:pStyle w:val="Geenafstand"/>
       <w:jc w:val="center"/>
       <w:rPr>
         <w:sz w:val="16"/>
@@ -1214,7 +1388,7 @@
 <w:hdr xmlns:wpc="http://schemas.microsoft.com/office/word/2010/wordprocessingCanvas" xmlns:cx="http://schemas.microsoft.com/office/drawing/2014/chartex" xmlns:cx1="http://schemas.microsoft.com/office/drawing/2015/9/8/chartex" xmlns:cx2="http://schemas.microsoft.com/office/drawing/2015/10/21/chartex" xmlns:cx3="http://schemas.microsoft.com/office/drawing/2016/5/9/chartex" xmlns:cx4="http://schemas.microsoft.com/office/drawing/2016/5/10/chartex" xmlns:cx5="http://schemas.microsoft.com/office/drawing/2016/5/11/chartex" xmlns:cx6="http://schemas.microsoft.com/office/drawing/2016/5/12/chartex" xmlns:cx7="http://schemas.microsoft.com/office/drawing/2016/5/13/chartex" xmlns:cx8="http://schemas.microsoft.com/office/drawing/2016/5/14/chartex" xmlns:mc="http://schemas.openxmlformats.org/markup-compatibility/2006" xmlns:aink="http://schemas.microsoft.com/office/drawing/2016/ink" xmlns:am3d="http://schemas.microsoft.com/office/drawing/2017/model3d" xmlns:o="urn:schemas-microsoft-com:office:office" xmlns:oel="http://schemas.microsoft.com/office/2019/extlst" xmlns:r="http://schemas.openxmlformats.org/officeDocument/2006/relationships" xmlns:m="http://schemas.openxmlformats.org/officeDocument/2006/math" xmlns:v="urn:schemas-microsoft-com:vml" xmlns:wp14="http://schemas.microsoft.com/office/word/2010/wordprocessingDrawing" xmlns:wp="http://schemas.openxmlformats.org/drawingml/2006/wordprocessingDrawing" xmlns:w10="urn:schemas-microsoft-com:office:word" xmlns:w="http://schemas.openxmlformats.org/wordprocessingml/2006/main" xmlns:w14="http://schemas.microsoft.com/office/word/2010/wordml" xmlns:w15="http://schemas.microsoft.com/office/word/2012/wordml" xmlns:w16cex="http://schemas.microsoft.com/office/word/2018/wordml/cex" xmlns:w16cid="http://schemas.microsoft.com/office/word/2016/wordml/cid" xmlns:w16="http://schemas.microsoft.com/office/word/2018/wordml" xmlns:w16sdtdh="http://schemas.microsoft.com/office/word/2020/wordml/sdtdatahash" xmlns:w16se="http://schemas.microsoft.com/office/word/2015/wordml/symex" xmlns:wpg="http://schemas.microsoft.com/office/word/2010/wordprocessingGroup" xmlns:wpi="http://schemas.microsoft.com/office/word/2010/wordprocessingInk" xmlns:wne="http://schemas.microsoft.com/office/word/2006/wordml" xmlns:wps="http://schemas.microsoft.com/office/word/2010/wordprocessingShape" mc:Ignorable="w14 w15 w16se w16cid w16 w16cex w16sdtdh wp14">
   <w:p>
     <w:pPr>
-      <w:pStyle w:val="Header"/>
+      <w:pStyle w:val="Koptekst"/>
       <w:jc w:val="right"/>
     </w:pPr>
     <w:r>
@@ -2219,7 +2393,7 @@
     <w:lsdException w:name="Unresolved Mention" w:semiHidden="1" w:unhideWhenUsed="1"/>
     <w:lsdException w:name="Smart Link" w:semiHidden="1" w:unhideWhenUsed="1"/>
   </w:latentStyles>
-  <w:style w:type="paragraph" w:default="1" w:styleId="Normal">
+  <w:style w:type="paragraph" w:default="1" w:styleId="Standaard">
     <w:name w:val="Normal"/>
     <w:qFormat/>
     <w:rsid w:val="00007634"/>
@@ -2227,11 +2401,11 @@
       <w:spacing w:after="0" w:line="276" w:lineRule="auto"/>
     </w:pPr>
   </w:style>
-  <w:style w:type="paragraph" w:styleId="Heading1">
+  <w:style w:type="paragraph" w:styleId="Kop1">
     <w:name w:val="heading 1"/>
-    <w:basedOn w:val="Normal"/>
-    <w:next w:val="Normal"/>
-    <w:link w:val="Heading1Char"/>
+    <w:basedOn w:val="Standaard"/>
+    <w:next w:val="Standaard"/>
+    <w:link w:val="Kop1Char"/>
     <w:uiPriority w:val="9"/>
     <w:qFormat/>
     <w:rsid w:val="0054245A"/>
@@ -2248,11 +2422,11 @@
       <w:szCs w:val="32"/>
     </w:rPr>
   </w:style>
-  <w:style w:type="paragraph" w:styleId="Heading2">
+  <w:style w:type="paragraph" w:styleId="Kop2">
     <w:name w:val="heading 2"/>
-    <w:basedOn w:val="Normal"/>
-    <w:next w:val="Normal"/>
-    <w:link w:val="Heading2Char"/>
+    <w:basedOn w:val="Standaard"/>
+    <w:next w:val="Standaard"/>
+    <w:link w:val="Kop2Char"/>
     <w:uiPriority w:val="9"/>
     <w:unhideWhenUsed/>
     <w:qFormat/>
@@ -2270,11 +2444,11 @@
       <w:szCs w:val="26"/>
     </w:rPr>
   </w:style>
-  <w:style w:type="paragraph" w:styleId="Heading3">
+  <w:style w:type="paragraph" w:styleId="Kop3">
     <w:name w:val="heading 3"/>
-    <w:basedOn w:val="Normal"/>
-    <w:next w:val="Normal"/>
-    <w:link w:val="Heading3Char"/>
+    <w:basedOn w:val="Standaard"/>
+    <w:next w:val="Standaard"/>
+    <w:link w:val="Kop3Char"/>
     <w:uiPriority w:val="9"/>
     <w:unhideWhenUsed/>
     <w:qFormat/>
@@ -2291,11 +2465,11 @@
       <w:szCs w:val="24"/>
     </w:rPr>
   </w:style>
-  <w:style w:type="paragraph" w:styleId="Heading4">
+  <w:style w:type="paragraph" w:styleId="Kop4">
     <w:name w:val="heading 4"/>
-    <w:basedOn w:val="Normal"/>
-    <w:next w:val="Normal"/>
-    <w:link w:val="Heading4Char"/>
+    <w:basedOn w:val="Standaard"/>
+    <w:next w:val="Standaard"/>
+    <w:link w:val="Kop4Char"/>
     <w:uiPriority w:val="9"/>
     <w:semiHidden/>
     <w:unhideWhenUsed/>
@@ -2313,13 +2487,13 @@
       <w:color w:val="000000" w:themeColor="text1"/>
     </w:rPr>
   </w:style>
-  <w:style w:type="character" w:default="1" w:styleId="DefaultParagraphFont">
+  <w:style w:type="character" w:default="1" w:styleId="Standaardalinea-lettertype">
     <w:name w:val="Default Paragraph Font"/>
     <w:uiPriority w:val="1"/>
     <w:semiHidden/>
     <w:unhideWhenUsed/>
   </w:style>
-  <w:style w:type="table" w:default="1" w:styleId="TableNormal">
+  <w:style w:type="table" w:default="1" w:styleId="Standaardtabel">
     <w:name w:val="Normal Table"/>
     <w:uiPriority w:val="99"/>
     <w:semiHidden/>
@@ -2334,16 +2508,16 @@
       </w:tblCellMar>
     </w:tblPr>
   </w:style>
-  <w:style w:type="numbering" w:default="1" w:styleId="NoList">
+  <w:style w:type="numbering" w:default="1" w:styleId="Geenlijst">
     <w:name w:val="No List"/>
     <w:uiPriority w:val="99"/>
     <w:semiHidden/>
     <w:unhideWhenUsed/>
   </w:style>
-  <w:style w:type="paragraph" w:styleId="Header">
+  <w:style w:type="paragraph" w:styleId="Koptekst">
     <w:name w:val="header"/>
-    <w:basedOn w:val="Normal"/>
-    <w:link w:val="HeaderChar"/>
+    <w:basedOn w:val="Standaard"/>
+    <w:link w:val="KoptekstChar"/>
     <w:uiPriority w:val="99"/>
     <w:unhideWhenUsed/>
     <w:rsid w:val="0001646D"/>
@@ -2355,17 +2529,17 @@
       <w:spacing w:line="240" w:lineRule="auto"/>
     </w:pPr>
   </w:style>
-  <w:style w:type="character" w:customStyle="1" w:styleId="HeaderChar">
-    <w:name w:val="Header Char"/>
-    <w:basedOn w:val="DefaultParagraphFont"/>
-    <w:link w:val="Header"/>
+  <w:style w:type="character" w:customStyle="1" w:styleId="KoptekstChar">
+    <w:name w:val="Koptekst Char"/>
+    <w:basedOn w:val="Standaardalinea-lettertype"/>
+    <w:link w:val="Koptekst"/>
     <w:uiPriority w:val="99"/>
     <w:rsid w:val="0001646D"/>
   </w:style>
-  <w:style w:type="paragraph" w:styleId="Footer">
+  <w:style w:type="paragraph" w:styleId="Voettekst">
     <w:name w:val="footer"/>
-    <w:basedOn w:val="Normal"/>
-    <w:link w:val="FooterChar"/>
+    <w:basedOn w:val="Standaard"/>
+    <w:link w:val="VoettekstChar"/>
     <w:uiPriority w:val="99"/>
     <w:unhideWhenUsed/>
     <w:rsid w:val="0001646D"/>
@@ -2377,17 +2551,17 @@
       <w:spacing w:line="240" w:lineRule="auto"/>
     </w:pPr>
   </w:style>
-  <w:style w:type="character" w:customStyle="1" w:styleId="FooterChar">
-    <w:name w:val="Footer Char"/>
-    <w:basedOn w:val="DefaultParagraphFont"/>
-    <w:link w:val="Footer"/>
+  <w:style w:type="character" w:customStyle="1" w:styleId="VoettekstChar">
+    <w:name w:val="Voettekst Char"/>
+    <w:basedOn w:val="Standaardalinea-lettertype"/>
+    <w:link w:val="Voettekst"/>
     <w:uiPriority w:val="99"/>
     <w:rsid w:val="0001646D"/>
   </w:style>
-  <w:style w:type="character" w:customStyle="1" w:styleId="Heading1Char">
-    <w:name w:val="Heading 1 Char"/>
-    <w:basedOn w:val="DefaultParagraphFont"/>
-    <w:link w:val="Heading1"/>
+  <w:style w:type="character" w:customStyle="1" w:styleId="Kop1Char">
+    <w:name w:val="Kop 1 Char"/>
+    <w:basedOn w:val="Standaardalinea-lettertype"/>
+    <w:link w:val="Kop1"/>
     <w:uiPriority w:val="9"/>
     <w:rsid w:val="0054245A"/>
     <w:rPr>
@@ -2397,10 +2571,10 @@
       <w:szCs w:val="32"/>
     </w:rPr>
   </w:style>
-  <w:style w:type="character" w:customStyle="1" w:styleId="Heading2Char">
-    <w:name w:val="Heading 2 Char"/>
-    <w:basedOn w:val="DefaultParagraphFont"/>
-    <w:link w:val="Heading2"/>
+  <w:style w:type="character" w:customStyle="1" w:styleId="Kop2Char">
+    <w:name w:val="Kop 2 Char"/>
+    <w:basedOn w:val="Standaardalinea-lettertype"/>
+    <w:link w:val="Kop2"/>
     <w:uiPriority w:val="9"/>
     <w:rsid w:val="0054245A"/>
     <w:rPr>
@@ -2410,10 +2584,10 @@
       <w:szCs w:val="26"/>
     </w:rPr>
   </w:style>
-  <w:style w:type="character" w:customStyle="1" w:styleId="Heading3Char">
-    <w:name w:val="Heading 3 Char"/>
-    <w:basedOn w:val="DefaultParagraphFont"/>
-    <w:link w:val="Heading3"/>
+  <w:style w:type="character" w:customStyle="1" w:styleId="Kop3Char">
+    <w:name w:val="Kop 3 Char"/>
+    <w:basedOn w:val="Standaardalinea-lettertype"/>
+    <w:link w:val="Kop3"/>
     <w:uiPriority w:val="9"/>
     <w:rsid w:val="00007634"/>
     <w:rPr>
@@ -2423,10 +2597,10 @@
       <w:szCs w:val="24"/>
     </w:rPr>
   </w:style>
-  <w:style w:type="character" w:customStyle="1" w:styleId="Heading4Char">
-    <w:name w:val="Heading 4 Char"/>
-    <w:basedOn w:val="DefaultParagraphFont"/>
-    <w:link w:val="Heading4"/>
+  <w:style w:type="character" w:customStyle="1" w:styleId="Kop4Char">
+    <w:name w:val="Kop 4 Char"/>
+    <w:basedOn w:val="Standaardalinea-lettertype"/>
+    <w:link w:val="Kop4"/>
     <w:uiPriority w:val="9"/>
     <w:semiHidden/>
     <w:rsid w:val="00007634"/>
@@ -2437,10 +2611,10 @@
       <w:color w:val="000000" w:themeColor="text1"/>
     </w:rPr>
   </w:style>
-  <w:style w:type="paragraph" w:styleId="BalloonText">
+  <w:style w:type="paragraph" w:styleId="Ballontekst">
     <w:name w:val="Balloon Text"/>
-    <w:basedOn w:val="Normal"/>
-    <w:link w:val="BalloonTextChar"/>
+    <w:basedOn w:val="Standaard"/>
+    <w:link w:val="BallontekstChar"/>
     <w:uiPriority w:val="99"/>
     <w:semiHidden/>
     <w:unhideWhenUsed/>
@@ -2454,10 +2628,10 @@
       <w:szCs w:val="16"/>
     </w:rPr>
   </w:style>
-  <w:style w:type="character" w:customStyle="1" w:styleId="BalloonTextChar">
-    <w:name w:val="Balloon Text Char"/>
-    <w:basedOn w:val="DefaultParagraphFont"/>
-    <w:link w:val="BalloonText"/>
+  <w:style w:type="character" w:customStyle="1" w:styleId="BallontekstChar">
+    <w:name w:val="Ballontekst Char"/>
+    <w:basedOn w:val="Standaardalinea-lettertype"/>
+    <w:link w:val="Ballontekst"/>
     <w:uiPriority w:val="99"/>
     <w:semiHidden/>
     <w:rsid w:val="00FB7C34"/>
@@ -2467,9 +2641,9 @@
       <w:szCs w:val="16"/>
     </w:rPr>
   </w:style>
-  <w:style w:type="table" w:styleId="TableGrid">
+  <w:style w:type="table" w:styleId="Tabelraster">
     <w:name w:val="Table Grid"/>
-    <w:basedOn w:val="TableNormal"/>
+    <w:basedOn w:val="Standaardtabel"/>
     <w:uiPriority w:val="39"/>
     <w:rsid w:val="00FC17A1"/>
     <w:pPr>
@@ -2486,7 +2660,7 @@
       </w:tblBorders>
     </w:tblPr>
   </w:style>
-  <w:style w:type="paragraph" w:styleId="NoSpacing">
+  <w:style w:type="paragraph" w:styleId="Geenafstand">
     <w:name w:val="No Spacing"/>
     <w:uiPriority w:val="1"/>
     <w:rsid w:val="001F4602"/>
@@ -2494,9 +2668,9 @@
       <w:spacing w:after="0" w:line="240" w:lineRule="auto"/>
     </w:pPr>
   </w:style>
-  <w:style w:type="paragraph" w:styleId="ListParagraph">
+  <w:style w:type="paragraph" w:styleId="Lijstalinea">
     <w:name w:val="List Paragraph"/>
-    <w:basedOn w:val="Normal"/>
+    <w:basedOn w:val="Standaard"/>
     <w:uiPriority w:val="34"/>
     <w:rsid w:val="000E5A80"/>
     <w:pPr>
@@ -2504,9 +2678,9 @@
       <w:contextualSpacing/>
     </w:pPr>
   </w:style>
-  <w:style w:type="character" w:styleId="CommentReference">
+  <w:style w:type="character" w:styleId="Verwijzingopmerking">
     <w:name w:val="annotation reference"/>
-    <w:basedOn w:val="DefaultParagraphFont"/>
+    <w:basedOn w:val="Standaardalinea-lettertype"/>
     <w:uiPriority w:val="99"/>
     <w:semiHidden/>
     <w:unhideWhenUsed/>
@@ -2516,10 +2690,10 @@
       <w:szCs w:val="16"/>
     </w:rPr>
   </w:style>
-  <w:style w:type="paragraph" w:styleId="CommentText">
+  <w:style w:type="paragraph" w:styleId="Tekstopmerking">
     <w:name w:val="annotation text"/>
-    <w:basedOn w:val="Normal"/>
-    <w:link w:val="CommentTextChar"/>
+    <w:basedOn w:val="Standaard"/>
+    <w:link w:val="TekstopmerkingChar"/>
     <w:uiPriority w:val="99"/>
     <w:semiHidden/>
     <w:unhideWhenUsed/>
@@ -2532,10 +2706,10 @@
       <w:szCs w:val="20"/>
     </w:rPr>
   </w:style>
-  <w:style w:type="character" w:customStyle="1" w:styleId="CommentTextChar">
-    <w:name w:val="Comment Text Char"/>
-    <w:basedOn w:val="DefaultParagraphFont"/>
-    <w:link w:val="CommentText"/>
+  <w:style w:type="character" w:customStyle="1" w:styleId="TekstopmerkingChar">
+    <w:name w:val="Tekst opmerking Char"/>
+    <w:basedOn w:val="Standaardalinea-lettertype"/>
+    <w:link w:val="Tekstopmerking"/>
     <w:uiPriority w:val="99"/>
     <w:semiHidden/>
     <w:rsid w:val="004B373D"/>
@@ -2544,11 +2718,11 @@
       <w:szCs w:val="20"/>
     </w:rPr>
   </w:style>
-  <w:style w:type="paragraph" w:styleId="CommentSubject">
+  <w:style w:type="paragraph" w:styleId="Onderwerpvanopmerking">
     <w:name w:val="annotation subject"/>
-    <w:basedOn w:val="CommentText"/>
-    <w:next w:val="CommentText"/>
-    <w:link w:val="CommentSubjectChar"/>
+    <w:basedOn w:val="Tekstopmerking"/>
+    <w:next w:val="Tekstopmerking"/>
+    <w:link w:val="OnderwerpvanopmerkingChar"/>
     <w:uiPriority w:val="99"/>
     <w:semiHidden/>
     <w:unhideWhenUsed/>
@@ -2558,10 +2732,10 @@
       <w:bCs/>
     </w:rPr>
   </w:style>
-  <w:style w:type="character" w:customStyle="1" w:styleId="CommentSubjectChar">
-    <w:name w:val="Comment Subject Char"/>
-    <w:basedOn w:val="CommentTextChar"/>
-    <w:link w:val="CommentSubject"/>
+  <w:style w:type="character" w:customStyle="1" w:styleId="OnderwerpvanopmerkingChar">
+    <w:name w:val="Onderwerp van opmerking Char"/>
+    <w:basedOn w:val="TekstopmerkingChar"/>
+    <w:link w:val="Onderwerpvanopmerking"/>
     <w:uiPriority w:val="99"/>
     <w:semiHidden/>
     <w:rsid w:val="004B373D"/>
@@ -2837,6 +3011,21 @@
 </file>
 
 <file path=customXml/item1.xml><?xml version="1.0" encoding="utf-8"?>
+<?mso-contentType ?>
+<FormTemplates xmlns="http://schemas.microsoft.com/sharepoint/v3/contenttype/forms">
+  <Display>DocumentLibraryForm</Display>
+  <Edit>DocumentLibraryForm</Edit>
+  <New>DocumentLibraryForm</New>
+</FormTemplates>
+</file>
+
+<file path=customXml/item2.xml><?xml version="1.0" encoding="utf-8"?>
+<p:properties xmlns:p="http://schemas.microsoft.com/office/2006/metadata/properties" xmlns:xsi="http://www.w3.org/2001/XMLSchema-instance" xmlns:pc="http://schemas.microsoft.com/office/infopath/2007/PartnerControls">
+  <documentManagement/>
+</p:properties>
+</file>
+
+<file path=customXml/item3.xml><?xml version="1.0" encoding="utf-8"?>
 <ct:contentTypeSchema xmlns:ct="http://schemas.microsoft.com/office/2006/metadata/contentType" xmlns:ma="http://schemas.microsoft.com/office/2006/metadata/properties/metaAttributes" ct:_="" ma:_="" ma:contentTypeName="Document" ma:contentTypeID="0x0101003437335486861E4B9A1EB9E353FB573C" ma:contentTypeVersion="11" ma:contentTypeDescription="Een nieuw document maken." ma:contentTypeScope="" ma:versionID="cba9f159bba48fd6c82b8a28a7d221f0">
   <xsd:schema xmlns:xsd="http://www.w3.org/2001/XMLSchema" xmlns:xs="http://www.w3.org/2001/XMLSchema" xmlns:p="http://schemas.microsoft.com/office/2006/metadata/properties" xmlns:ns2="df82eecd-322d-4d9b-845e-ad1a1b1d6fcb" targetNamespace="http://schemas.microsoft.com/office/2006/metadata/properties" ma:root="true" ma:fieldsID="7dba21b43206d49232ffbc561484493f" ns2:_="">
     <xsd:import namespace="df82eecd-322d-4d9b-845e-ad1a1b1d6fcb"/>
@@ -3026,26 +3215,28 @@
 </ct:contentTypeSchema>
 </file>
 
-<file path=customXml/item2.xml><?xml version="1.0" encoding="utf-8"?>
-<p:properties xmlns:p="http://schemas.microsoft.com/office/2006/metadata/properties" xmlns:xsi="http://www.w3.org/2001/XMLSchema-instance" xmlns:pc="http://schemas.microsoft.com/office/infopath/2007/PartnerControls">
-  <documentManagement/>
-</p:properties>
-</file>
-
-<file path=customXml/item3.xml><?xml version="1.0" encoding="utf-8"?>
-<?mso-contentType ?>
-<FormTemplates xmlns="http://schemas.microsoft.com/sharepoint/v3/contenttype/forms">
-  <Display>DocumentLibraryForm</Display>
-  <Edit>DocumentLibraryForm</Edit>
-  <New>DocumentLibraryForm</New>
-</FormTemplates>
-</file>
-
 <file path=customXml/item4.xml><?xml version="1.0" encoding="utf-8"?>
 <b:Sources xmlns:b="http://schemas.openxmlformats.org/officeDocument/2006/bibliography" xmlns="http://schemas.openxmlformats.org/officeDocument/2006/bibliography" SelectedStyle="\APASixthEditionOfficeOnline.xsl" StyleName="APA" Version="6"/>
 </file>
 
 <file path=customXml/itemProps1.xml><?xml version="1.0" encoding="utf-8"?>
+<ds:datastoreItem xmlns:ds="http://schemas.openxmlformats.org/officeDocument/2006/customXml" ds:itemID="{EE542330-56D0-4854-8D4C-E29A0D98A785}">
+  <ds:schemaRefs>
+    <ds:schemaRef ds:uri="http://schemas.microsoft.com/sharepoint/v3/contenttype/forms"/>
+  </ds:schemaRefs>
+</ds:datastoreItem>
+</file>
+
+<file path=customXml/itemProps2.xml><?xml version="1.0" encoding="utf-8"?>
+<ds:datastoreItem xmlns:ds="http://schemas.openxmlformats.org/officeDocument/2006/customXml" ds:itemID="{FCAA4BFC-B2C9-457A-A4EC-7E130E26CD60}">
+  <ds:schemaRefs>
+    <ds:schemaRef ds:uri="http://schemas.microsoft.com/office/2006/metadata/properties"/>
+    <ds:schemaRef ds:uri="http://schemas.microsoft.com/office/infopath/2007/PartnerControls"/>
+  </ds:schemaRefs>
+</ds:datastoreItem>
+</file>
+
+<file path=customXml/itemProps3.xml><?xml version="1.0" encoding="utf-8"?>
 <ds:datastoreItem xmlns:ds="http://schemas.openxmlformats.org/officeDocument/2006/customXml" ds:itemID="{89A8EE7B-510D-4A02-A8AD-4644F20A1243}">
   <ds:schemaRefs>
     <ds:schemaRef ds:uri="http://schemas.microsoft.com/office/2006/metadata/contentType"/>
@@ -3063,23 +3254,6 @@
 </ds:datastoreItem>
 </file>
 
-<file path=customXml/itemProps2.xml><?xml version="1.0" encoding="utf-8"?>
-<ds:datastoreItem xmlns:ds="http://schemas.openxmlformats.org/officeDocument/2006/customXml" ds:itemID="{FCAA4BFC-B2C9-457A-A4EC-7E130E26CD60}">
-  <ds:schemaRefs>
-    <ds:schemaRef ds:uri="http://schemas.microsoft.com/office/2006/metadata/properties"/>
-    <ds:schemaRef ds:uri="http://schemas.microsoft.com/office/infopath/2007/PartnerControls"/>
-  </ds:schemaRefs>
-</ds:datastoreItem>
-</file>
-
-<file path=customXml/itemProps3.xml><?xml version="1.0" encoding="utf-8"?>
-<ds:datastoreItem xmlns:ds="http://schemas.openxmlformats.org/officeDocument/2006/customXml" ds:itemID="{EE542330-56D0-4854-8D4C-E29A0D98A785}">
-  <ds:schemaRefs>
-    <ds:schemaRef ds:uri="http://schemas.microsoft.com/sharepoint/v3/contenttype/forms"/>
-  </ds:schemaRefs>
-</ds:datastoreItem>
-</file>
-
 <file path=customXml/itemProps4.xml><?xml version="1.0" encoding="utf-8"?>
 <ds:datastoreItem xmlns:ds="http://schemas.openxmlformats.org/officeDocument/2006/customXml" ds:itemID="{15377C66-49CD-4CBA-86F6-DD1B8BFB22D9}">
   <ds:schemaRefs>

</xml_diff>

<commit_message>
Handtekening praktijkgever in logboek
</commit_message>
<xml_diff>
--- a/docs/Logboek.docx
+++ b/docs/Logboek.docx
@@ -564,11 +564,16 @@
             <w:tcW w:w="1165" w:type="pct"/>
           </w:tcPr>
           <w:p>
-            <w:r>
-              <w:t xml:space="preserve">Laravel foundation, </w:t>
-            </w:r>
             <w:proofErr w:type="spellStart"/>
             <w:r>
+              <w:t>Laravel</w:t>
+            </w:r>
+            <w:proofErr w:type="spellEnd"/>
+            <w:r>
+              <w:t xml:space="preserve"> foundation, </w:t>
+            </w:r>
+            <w:proofErr w:type="spellStart"/>
+            <w:r>
               <w:t>Pv</w:t>
             </w:r>
             <w:r>
@@ -578,8 +583,13 @@
             <w:r>
               <w:t xml:space="preserve">, </w:t>
             </w:r>
-            <w:r>
-              <w:t>wireframes, navigatiestructuur, FO</w:t>
+            <w:proofErr w:type="spellStart"/>
+            <w:r>
+              <w:t>wireframes</w:t>
+            </w:r>
+            <w:proofErr w:type="spellEnd"/>
+            <w:r>
+              <w:t>, navigatiestructuur, FO</w:t>
             </w:r>
             <w:r>
               <w:t>, eerste variant van het TO</w:t>
@@ -1043,7 +1053,25 @@
           <w:tcPr>
             <w:tcW w:w="8782" w:type="dxa"/>
           </w:tcPr>
-          <w:p/>
+          <w:p>
+            <w:pPr>
+              <w:rPr>
+                <w:rFonts w:ascii="Bradley Hand" w:hAnsi="Bradley Hand"/>
+                <w:sz w:val="32"/>
+                <w:szCs w:val="32"/>
+              </w:rPr>
+            </w:pPr>
+            <w:proofErr w:type="spellStart"/>
+            <w:r>
+              <w:rPr>
+                <w:rFonts w:ascii="Bradley Hand" w:hAnsi="Bradley Hand"/>
+                <w:sz w:val="32"/>
+                <w:szCs w:val="32"/>
+              </w:rPr>
+              <w:t>PvK</w:t>
+            </w:r>
+            <w:proofErr w:type="spellEnd"/>
+          </w:p>
           <w:p/>
         </w:tc>
         <w:tc>
@@ -1061,7 +1089,11 @@
           <w:tcPr>
             <w:tcW w:w="2373" w:type="dxa"/>
           </w:tcPr>
-          <w:p/>
+          <w:p>
+            <w:r>
+              <w:t>8-3-2023</w:t>
+            </w:r>
+          </w:p>
         </w:tc>
       </w:tr>
       <w:tr>
@@ -3011,6 +3043,12 @@
 </file>
 
 <file path=customXml/item1.xml><?xml version="1.0" encoding="utf-8"?>
+<p:properties xmlns:p="http://schemas.microsoft.com/office/2006/metadata/properties" xmlns:xsi="http://www.w3.org/2001/XMLSchema-instance" xmlns:pc="http://schemas.microsoft.com/office/infopath/2007/PartnerControls">
+  <documentManagement/>
+</p:properties>
+</file>
+
+<file path=customXml/item2.xml><?xml version="1.0" encoding="utf-8"?>
 <?mso-contentType ?>
 <FormTemplates xmlns="http://schemas.microsoft.com/sharepoint/v3/contenttype/forms">
   <Display>DocumentLibraryForm</Display>
@@ -3019,13 +3057,11 @@
 </FormTemplates>
 </file>
 
-<file path=customXml/item2.xml><?xml version="1.0" encoding="utf-8"?>
-<p:properties xmlns:p="http://schemas.microsoft.com/office/2006/metadata/properties" xmlns:xsi="http://www.w3.org/2001/XMLSchema-instance" xmlns:pc="http://schemas.microsoft.com/office/infopath/2007/PartnerControls">
-  <documentManagement/>
-</p:properties>
+<file path=customXml/item3.xml><?xml version="1.0" encoding="utf-8"?>
+<b:Sources xmlns:b="http://schemas.openxmlformats.org/officeDocument/2006/bibliography" xmlns="http://schemas.openxmlformats.org/officeDocument/2006/bibliography" SelectedStyle="\APASixthEditionOfficeOnline.xsl" StyleName="APA" Version="6"/>
 </file>
 
-<file path=customXml/item3.xml><?xml version="1.0" encoding="utf-8"?>
+<file path=customXml/item4.xml><?xml version="1.0" encoding="utf-8"?>
 <ct:contentTypeSchema xmlns:ct="http://schemas.microsoft.com/office/2006/metadata/contentType" xmlns:ma="http://schemas.microsoft.com/office/2006/metadata/properties/metaAttributes" ct:_="" ma:_="" ma:contentTypeName="Document" ma:contentTypeID="0x0101003437335486861E4B9A1EB9E353FB573C" ma:contentTypeVersion="11" ma:contentTypeDescription="Een nieuw document maken." ma:contentTypeScope="" ma:versionID="cba9f159bba48fd6c82b8a28a7d221f0">
   <xsd:schema xmlns:xsd="http://www.w3.org/2001/XMLSchema" xmlns:xs="http://www.w3.org/2001/XMLSchema" xmlns:p="http://schemas.microsoft.com/office/2006/metadata/properties" xmlns:ns2="df82eecd-322d-4d9b-845e-ad1a1b1d6fcb" targetNamespace="http://schemas.microsoft.com/office/2006/metadata/properties" ma:root="true" ma:fieldsID="7dba21b43206d49232ffbc561484493f" ns2:_="">
     <xsd:import namespace="df82eecd-322d-4d9b-845e-ad1a1b1d6fcb"/>
@@ -3215,19 +3251,7 @@
 </ct:contentTypeSchema>
 </file>
 
-<file path=customXml/item4.xml><?xml version="1.0" encoding="utf-8"?>
-<b:Sources xmlns:b="http://schemas.openxmlformats.org/officeDocument/2006/bibliography" xmlns="http://schemas.openxmlformats.org/officeDocument/2006/bibliography" SelectedStyle="\APASixthEditionOfficeOnline.xsl" StyleName="APA" Version="6"/>
-</file>
-
 <file path=customXml/itemProps1.xml><?xml version="1.0" encoding="utf-8"?>
-<ds:datastoreItem xmlns:ds="http://schemas.openxmlformats.org/officeDocument/2006/customXml" ds:itemID="{EE542330-56D0-4854-8D4C-E29A0D98A785}">
-  <ds:schemaRefs>
-    <ds:schemaRef ds:uri="http://schemas.microsoft.com/sharepoint/v3/contenttype/forms"/>
-  </ds:schemaRefs>
-</ds:datastoreItem>
-</file>
-
-<file path=customXml/itemProps2.xml><?xml version="1.0" encoding="utf-8"?>
 <ds:datastoreItem xmlns:ds="http://schemas.openxmlformats.org/officeDocument/2006/customXml" ds:itemID="{FCAA4BFC-B2C9-457A-A4EC-7E130E26CD60}">
   <ds:schemaRefs>
     <ds:schemaRef ds:uri="http://schemas.microsoft.com/office/2006/metadata/properties"/>
@@ -3236,7 +3260,23 @@
 </ds:datastoreItem>
 </file>
 
+<file path=customXml/itemProps2.xml><?xml version="1.0" encoding="utf-8"?>
+<ds:datastoreItem xmlns:ds="http://schemas.openxmlformats.org/officeDocument/2006/customXml" ds:itemID="{EE542330-56D0-4854-8D4C-E29A0D98A785}">
+  <ds:schemaRefs>
+    <ds:schemaRef ds:uri="http://schemas.microsoft.com/sharepoint/v3/contenttype/forms"/>
+  </ds:schemaRefs>
+</ds:datastoreItem>
+</file>
+
 <file path=customXml/itemProps3.xml><?xml version="1.0" encoding="utf-8"?>
+<ds:datastoreItem xmlns:ds="http://schemas.openxmlformats.org/officeDocument/2006/customXml" ds:itemID="{15377C66-49CD-4CBA-86F6-DD1B8BFB22D9}">
+  <ds:schemaRefs>
+    <ds:schemaRef ds:uri="http://schemas.openxmlformats.org/officeDocument/2006/bibliography"/>
+  </ds:schemaRefs>
+</ds:datastoreItem>
+</file>
+
+<file path=customXml/itemProps4.xml><?xml version="1.0" encoding="utf-8"?>
 <ds:datastoreItem xmlns:ds="http://schemas.openxmlformats.org/officeDocument/2006/customXml" ds:itemID="{89A8EE7B-510D-4A02-A8AD-4644F20A1243}">
   <ds:schemaRefs>
     <ds:schemaRef ds:uri="http://schemas.microsoft.com/office/2006/metadata/contentType"/>
@@ -3252,12 +3292,4 @@
     <ds:schemaRef ds:uri="http://schemas.microsoft.com/internal/obd"/>
   </ds:schemaRefs>
 </ds:datastoreItem>
-</file>
-
-<file path=customXml/itemProps4.xml><?xml version="1.0" encoding="utf-8"?>
-<ds:datastoreItem xmlns:ds="http://schemas.openxmlformats.org/officeDocument/2006/customXml" ds:itemID="{15377C66-49CD-4CBA-86F6-DD1B8BFB22D9}">
-  <ds:schemaRefs>
-    <ds:schemaRef ds:uri="http://schemas.openxmlformats.org/officeDocument/2006/bibliography"/>
-  </ds:schemaRefs>
-</ds:datastoreItem>
 </file>
</xml_diff>